<commit_message>
Styles Select component Part 1: StyledSelect
</commit_message>
<xml_diff>
--- a/client/docs/ui/check-ui.docx
+++ b/client/docs/ui/check-ui.docx
@@ -165,6 +165,125 @@
                           <a:xfrm>
                             <a:off x="0" y="0"/>
                             <a:ext cx="5619445" cy="2332430"/>
+                          </a:xfrm>
+                          <a:prstGeom prst="rect">
+                            <a:avLst/>
+                          </a:prstGeom>
+                        </pic:spPr>
+                      </pic:pic>
+                    </a:graphicData>
+                  </a:graphic>
+                </wp:inline>
+              </w:drawing>
+            </w:r>
+          </w:p>
+        </w:tc>
+      </w:tr>
+    </w:tbl>
+    <w:p>
+      <w:pPr>
+        <w:ind w:left="360"/>
+      </w:pPr>
+    </w:p>
+    <w:p>
+      <w:pPr>
+        <w:ind w:left="360"/>
+      </w:pPr>
+    </w:p>
+    <w:p>
+      <w:pPr>
+        <w:ind w:left="360"/>
+      </w:pPr>
+    </w:p>
+    <w:p>
+      <w:pPr>
+        <w:ind w:left="360"/>
+      </w:pPr>
+    </w:p>
+    <w:p>
+      <w:pPr>
+        <w:ind w:left="360"/>
+      </w:pPr>
+    </w:p>
+    <w:p>
+      <w:pPr>
+        <w:ind w:left="360"/>
+      </w:pPr>
+    </w:p>
+    <w:p>
+      <w:pPr>
+        <w:ind w:left="360"/>
+      </w:pPr>
+    </w:p>
+    <w:p>
+      <w:pPr>
+        <w:pStyle w:val="ListParagraph"/>
+        <w:numPr>
+          <w:ilvl w:val="0"/>
+          <w:numId w:val="1"/>
+        </w:numPr>
+      </w:pPr>
+      <w:r>
+        <w:lastRenderedPageBreak/>
+        <w:t xml:space="preserve">StyledSelect – Select </w:t>
+      </w:r>
+    </w:p>
+    <w:tbl>
+      <w:tblPr>
+        <w:tblStyle w:val="TableGrid"/>
+        <w:tblW w:w="0" w:type="auto"/>
+        <w:tblInd w:w="360" w:type="dxa"/>
+        <w:tblLook w:val="04A0" w:firstRow="1" w:lastRow="0" w:firstColumn="1" w:lastColumn="0" w:noHBand="0" w:noVBand="1"/>
+      </w:tblPr>
+      <w:tblGrid>
+        <w:gridCol w:w="8990"/>
+      </w:tblGrid>
+      <w:tr>
+        <w:tc>
+          <w:tcPr>
+            <w:tcW w:w="9350" w:type="dxa"/>
+          </w:tcPr>
+          <w:p>
+            <w:pPr>
+              <w:tabs>
+                <w:tab w:val="left" w:pos="7672"/>
+              </w:tabs>
+            </w:pPr>
+            <w:r>
+              <w:rPr>
+                <w:noProof/>
+              </w:rPr>
+              <w:drawing>
+                <wp:inline distT="0" distB="0" distL="0" distR="0" wp14:anchorId="51EE38DD" wp14:editId="4D5637C0">
+                  <wp:extent cx="5596993" cy="2009775"/>
+                  <wp:effectExtent l="0" t="0" r="3810" b="0"/>
+                  <wp:docPr id="4" name="Picture 4"/>
+                  <wp:cNvGraphicFramePr>
+                    <a:graphicFrameLocks xmlns:a="http://schemas.openxmlformats.org/drawingml/2006/main" noChangeAspect="1"/>
+                  </wp:cNvGraphicFramePr>
+                  <a:graphic xmlns:a="http://schemas.openxmlformats.org/drawingml/2006/main">
+                    <a:graphicData uri="http://schemas.openxmlformats.org/drawingml/2006/picture">
+                      <pic:pic xmlns:pic="http://schemas.openxmlformats.org/drawingml/2006/picture">
+                        <pic:nvPicPr>
+                          <pic:cNvPr id="4" name="Picture 4"/>
+                          <pic:cNvPicPr/>
+                        </pic:nvPicPr>
+                        <pic:blipFill>
+                          <a:blip r:embed="rId7" cstate="print">
+                            <a:extLst>
+                              <a:ext uri="{28A0092B-C50C-407E-A947-70E740481C1C}">
+                                <a14:useLocalDpi xmlns:a14="http://schemas.microsoft.com/office/drawing/2010/main" val="0"/>
+                              </a:ext>
+                            </a:extLst>
+                          </a:blip>
+                          <a:stretch>
+                            <a:fillRect/>
+                          </a:stretch>
+                        </pic:blipFill>
+                        <pic:spPr>
+                          <a:xfrm>
+                            <a:off x="0" y="0"/>
+                            <a:ext cx="5620958" cy="2018381"/>
                           </a:xfrm>
                           <a:prstGeom prst="rect">
                             <a:avLst/>

</xml_diff>

<commit_message>
How to do TypeIssues tell Select I want change dropdown width on Select?
</commit_message>
<xml_diff>
--- a/client/docs/ui/check-ui.docx
+++ b/client/docs/ui/check-ui.docx
@@ -225,6 +225,9 @@
       </w:pPr>
       <w:r>
         <w:lastRenderedPageBreak/>
+        <w:t xml:space="preserve">Part 1: </w:t>
+      </w:r>
+      <w:r>
         <w:t xml:space="preserve">StyledSelect – Select </w:t>
       </w:r>
     </w:p>
@@ -304,6 +307,105 @@
         <w:ind w:left="360"/>
       </w:pPr>
     </w:p>
+    <w:p>
+      <w:pPr>
+        <w:pStyle w:val="ListParagraph"/>
+        <w:numPr>
+          <w:ilvl w:val="0"/>
+          <w:numId w:val="1"/>
+        </w:numPr>
+      </w:pPr>
+      <w:r>
+        <w:t xml:space="preserve">Part 2: </w:t>
+      </w:r>
+      <w:r>
+        <w:t>ValueContainer</w:t>
+      </w:r>
+      <w:r>
+        <w:t xml:space="preserve"> – Select</w:t>
+      </w:r>
+    </w:p>
+    <w:tbl>
+      <w:tblPr>
+        <w:tblStyle w:val="TableGrid"/>
+        <w:tblW w:w="0" w:type="auto"/>
+        <w:tblInd w:w="360" w:type="dxa"/>
+        <w:tblLook w:val="04A0" w:firstRow="1" w:lastRow="0" w:firstColumn="1" w:lastColumn="0" w:noHBand="0" w:noVBand="1"/>
+      </w:tblPr>
+      <w:tblGrid>
+        <w:gridCol w:w="8990"/>
+      </w:tblGrid>
+      <w:tr>
+        <w:tc>
+          <w:tcPr>
+            <w:tcW w:w="9350" w:type="dxa"/>
+          </w:tcPr>
+          <w:p>
+            <w:r>
+              <w:rPr>
+                <w:noProof/>
+              </w:rPr>
+              <w:drawing>
+                <wp:inline distT="0" distB="0" distL="0" distR="0" wp14:anchorId="5AD4824C" wp14:editId="35B8EDAD">
+                  <wp:extent cx="5583540" cy="2038350"/>
+                  <wp:effectExtent l="0" t="0" r="0" b="0"/>
+                  <wp:docPr id="3" name="Picture 3"/>
+                  <wp:cNvGraphicFramePr>
+                    <a:graphicFrameLocks xmlns:a="http://schemas.openxmlformats.org/drawingml/2006/main" noChangeAspect="1"/>
+                  </wp:cNvGraphicFramePr>
+                  <a:graphic xmlns:a="http://schemas.openxmlformats.org/drawingml/2006/main">
+                    <a:graphicData uri="http://schemas.openxmlformats.org/drawingml/2006/picture">
+                      <pic:pic xmlns:pic="http://schemas.openxmlformats.org/drawingml/2006/picture">
+                        <pic:nvPicPr>
+                          <pic:cNvPr id="3" name="Picture 3"/>
+                          <pic:cNvPicPr/>
+                        </pic:nvPicPr>
+                        <pic:blipFill>
+                          <a:blip r:embed="rId8" cstate="print">
+                            <a:extLst>
+                              <a:ext uri="{28A0092B-C50C-407E-A947-70E740481C1C}">
+                                <a14:useLocalDpi xmlns:a14="http://schemas.microsoft.com/office/drawing/2010/main" val="0"/>
+                              </a:ext>
+                            </a:extLst>
+                          </a:blip>
+                          <a:stretch>
+                            <a:fillRect/>
+                          </a:stretch>
+                        </pic:blipFill>
+                        <pic:spPr>
+                          <a:xfrm>
+                            <a:off x="0" y="0"/>
+                            <a:ext cx="5625016" cy="2053491"/>
+                          </a:xfrm>
+                          <a:prstGeom prst="rect">
+                            <a:avLst/>
+                          </a:prstGeom>
+                        </pic:spPr>
+                      </pic:pic>
+                    </a:graphicData>
+                  </a:graphic>
+                </wp:inline>
+              </w:drawing>
+            </w:r>
+          </w:p>
+        </w:tc>
+      </w:tr>
+    </w:tbl>
+    <w:p>
+      <w:pPr>
+        <w:ind w:left="360"/>
+      </w:pPr>
+    </w:p>
+    <w:p>
+      <w:pPr>
+        <w:ind w:left="360"/>
+      </w:pPr>
+    </w:p>
+    <w:p>
+      <w:pPr>
+        <w:pStyle w:val="ListParagraph"/>
+      </w:pPr>
+    </w:p>
     <w:sectPr>
       <w:pgSz w:w="12240" w:h="15840"/>
       <w:pgMar w:top="1440" w:right="1440" w:bottom="1440" w:left="1440" w:header="720" w:footer="720" w:gutter="0"/>
@@ -317,6 +419,95 @@
 <file path=word/numbering.xml><?xml version="1.0" encoding="utf-8"?>
 <w:numbering xmlns:wpc="http://schemas.microsoft.com/office/word/2010/wordprocessingCanvas" xmlns:cx="http://schemas.microsoft.com/office/drawing/2014/chartex" xmlns:cx1="http://schemas.microsoft.com/office/drawing/2015/9/8/chartex" xmlns:cx2="http://schemas.microsoft.com/office/drawing/2015/10/21/chartex" xmlns:cx3="http://schemas.microsoft.com/office/drawing/2016/5/9/chartex" xmlns:cx4="http://schemas.microsoft.com/office/drawing/2016/5/10/chartex" xmlns:cx5="http://schemas.microsoft.com/office/drawing/2016/5/11/chartex" xmlns:cx6="http://schemas.microsoft.com/office/drawing/2016/5/12/chartex" xmlns:cx7="http://schemas.microsoft.com/office/drawing/2016/5/13/chartex" xmlns:cx8="http://schemas.microsoft.com/office/drawing/2016/5/14/chartex" xmlns:mc="http://schemas.openxmlformats.org/markup-compatibility/2006" xmlns:aink="http://schemas.microsoft.com/office/drawing/2016/ink" xmlns:am3d="http://schemas.microsoft.com/office/drawing/2017/model3d" xmlns:o="urn:schemas-microsoft-com:office:office" xmlns:oel="http://schemas.microsoft.com/office/2019/extlst" xmlns:r="http://schemas.openxmlformats.org/officeDocument/2006/relationships" xmlns:m="http://schemas.openxmlformats.org/officeDocument/2006/math" xmlns:v="urn:schemas-microsoft-com:vml" xmlns:wp14="http://schemas.microsoft.com/office/word/2010/wordprocessingDrawing" xmlns:wp="http://schemas.openxmlformats.org/drawingml/2006/wordprocessingDrawing" xmlns:w10="urn:schemas-microsoft-com:office:word" xmlns:w="http://schemas.openxmlformats.org/wordprocessingml/2006/main" xmlns:w14="http://schemas.microsoft.com/office/word/2010/wordml" xmlns:w15="http://schemas.microsoft.com/office/word/2012/wordml" xmlns:w16cex="http://schemas.microsoft.com/office/word/2018/wordml/cex" xmlns:w16cid="http://schemas.microsoft.com/office/word/2016/wordml/cid" xmlns:w16="http://schemas.microsoft.com/office/word/2018/wordml" xmlns:w16sdtdh="http://schemas.microsoft.com/office/word/2020/wordml/sdtdatahash" xmlns:w16se="http://schemas.microsoft.com/office/word/2015/wordml/symex" xmlns:wpg="http://schemas.microsoft.com/office/word/2010/wordprocessingGroup" xmlns:wpi="http://schemas.microsoft.com/office/word/2010/wordprocessingInk" xmlns:wne="http://schemas.microsoft.com/office/word/2006/wordml" xmlns:wps="http://schemas.microsoft.com/office/word/2010/wordprocessingShape" mc:Ignorable="w14 w15 w16se w16cid w16 w16cex w16sdtdh wp14">
   <w:abstractNum w:abstractNumId="0" w15:restartNumberingAfterBreak="0">
+    <w:nsid w:val="02AF2F65"/>
+    <w:multiLevelType w:val="hybridMultilevel"/>
+    <w:tmpl w:val="2A58E68A"/>
+    <w:lvl w:ilvl="0" w:tplc="FFFFFFFF">
+      <w:start w:val="1"/>
+      <w:numFmt w:val="decimal"/>
+      <w:lvlText w:val="%1."/>
+      <w:lvlJc w:val="left"/>
+      <w:pPr>
+        <w:ind w:left="720" w:hanging="360"/>
+      </w:pPr>
+      <w:rPr>
+        <w:rFonts w:hint="default"/>
+      </w:rPr>
+    </w:lvl>
+    <w:lvl w:ilvl="1" w:tplc="FFFFFFFF" w:tentative="1">
+      <w:start w:val="1"/>
+      <w:numFmt w:val="lowerLetter"/>
+      <w:lvlText w:val="%2."/>
+      <w:lvlJc w:val="left"/>
+      <w:pPr>
+        <w:ind w:left="1440" w:hanging="360"/>
+      </w:pPr>
+    </w:lvl>
+    <w:lvl w:ilvl="2" w:tplc="FFFFFFFF" w:tentative="1">
+      <w:start w:val="1"/>
+      <w:numFmt w:val="lowerRoman"/>
+      <w:lvlText w:val="%3."/>
+      <w:lvlJc w:val="right"/>
+      <w:pPr>
+        <w:ind w:left="2160" w:hanging="180"/>
+      </w:pPr>
+    </w:lvl>
+    <w:lvl w:ilvl="3" w:tplc="FFFFFFFF" w:tentative="1">
+      <w:start w:val="1"/>
+      <w:numFmt w:val="decimal"/>
+      <w:lvlText w:val="%4."/>
+      <w:lvlJc w:val="left"/>
+      <w:pPr>
+        <w:ind w:left="2880" w:hanging="360"/>
+      </w:pPr>
+    </w:lvl>
+    <w:lvl w:ilvl="4" w:tplc="FFFFFFFF" w:tentative="1">
+      <w:start w:val="1"/>
+      <w:numFmt w:val="lowerLetter"/>
+      <w:lvlText w:val="%5."/>
+      <w:lvlJc w:val="left"/>
+      <w:pPr>
+        <w:ind w:left="3600" w:hanging="360"/>
+      </w:pPr>
+    </w:lvl>
+    <w:lvl w:ilvl="5" w:tplc="FFFFFFFF" w:tentative="1">
+      <w:start w:val="1"/>
+      <w:numFmt w:val="lowerRoman"/>
+      <w:lvlText w:val="%6."/>
+      <w:lvlJc w:val="right"/>
+      <w:pPr>
+        <w:ind w:left="4320" w:hanging="180"/>
+      </w:pPr>
+    </w:lvl>
+    <w:lvl w:ilvl="6" w:tplc="FFFFFFFF" w:tentative="1">
+      <w:start w:val="1"/>
+      <w:numFmt w:val="decimal"/>
+      <w:lvlText w:val="%7."/>
+      <w:lvlJc w:val="left"/>
+      <w:pPr>
+        <w:ind w:left="5040" w:hanging="360"/>
+      </w:pPr>
+    </w:lvl>
+    <w:lvl w:ilvl="7" w:tplc="FFFFFFFF" w:tentative="1">
+      <w:start w:val="1"/>
+      <w:numFmt w:val="lowerLetter"/>
+      <w:lvlText w:val="%8."/>
+      <w:lvlJc w:val="left"/>
+      <w:pPr>
+        <w:ind w:left="5760" w:hanging="360"/>
+      </w:pPr>
+    </w:lvl>
+    <w:lvl w:ilvl="8" w:tplc="FFFFFFFF" w:tentative="1">
+      <w:start w:val="1"/>
+      <w:numFmt w:val="lowerRoman"/>
+      <w:lvlText w:val="%9."/>
+      <w:lvlJc w:val="right"/>
+      <w:pPr>
+        <w:ind w:left="6480" w:hanging="180"/>
+      </w:pPr>
+    </w:lvl>
+  </w:abstractNum>
+  <w:abstractNum w:abstractNumId="1" w15:restartNumberingAfterBreak="0">
     <w:nsid w:val="63FD2939"/>
     <w:multiLevelType w:val="hybridMultilevel"/>
     <w:tmpl w:val="2A58E68A"/>
@@ -406,6 +597,9 @@
     </w:lvl>
   </w:abstractNum>
   <w:num w:numId="1" w16cid:durableId="1393041363">
+    <w:abstractNumId w:val="1"/>
+  </w:num>
+  <w:num w:numId="2" w16cid:durableId="2095319932">
     <w:abstractNumId w:val="0"/>
   </w:num>
 </w:numbering>

</xml_diff>